<commit_message>
update ddd about docuemnts
</commit_message>
<xml_diff>
--- a/vsked领域驱动设计.docx
+++ b/vsked领域驱动设计.docx
@@ -48,99 +48,626 @@
           </wp:inline>
         </w:drawing>
       </w:r>
+    </w:p>
+    <w:p/>
+    <w:p>
+      <w:pPr>
+        <w:pStyle w:val="2"/>
+        <w:bidi w:val="0"/>
+        <w:rPr>
+          <w:rFonts w:hint="eastAsia"/>
+          <w:lang w:val="en-US" w:eastAsia="zh-CN"/>
+        </w:rPr>
+      </w:pPr>
+      <w:r>
+        <w:rPr>
+          <w:rFonts w:hint="eastAsia"/>
+          <w:lang w:val="en-US" w:eastAsia="zh-CN"/>
+        </w:rPr>
+        <w:t>核心域</w:t>
+      </w:r>
+    </w:p>
+    <w:p>
+      <w:pPr>
+        <w:pStyle w:val="2"/>
+        <w:bidi w:val="0"/>
+        <w:rPr>
+          <w:rFonts w:hint="eastAsia" w:eastAsia="黑体"/>
+          <w:lang w:val="en-US" w:eastAsia="zh-CN"/>
+        </w:rPr>
+      </w:pPr>
+      <w:r>
+        <w:rPr>
+          <w:rFonts w:hint="eastAsia"/>
+          <w:lang w:val="en-US" w:eastAsia="zh-CN"/>
+        </w:rPr>
+        <w:t>通用域</w:t>
+      </w:r>
+    </w:p>
+    <w:p>
+      <w:pPr>
+        <w:pStyle w:val="2"/>
+        <w:bidi w:val="0"/>
+        <w:rPr>
+          <w:rFonts w:hint="default"/>
+          <w:lang w:val="en-US" w:eastAsia="zh-CN"/>
+        </w:rPr>
+      </w:pPr>
+      <w:r>
+        <w:rPr>
+          <w:rFonts w:hint="eastAsia"/>
+          <w:lang w:val="en-US" w:eastAsia="zh-CN"/>
+        </w:rPr>
+        <w:t>支撑域</w:t>
+      </w:r>
+    </w:p>
+    <w:p/>
+    <w:p/>
+    <w:p>
+      <w:pPr>
+        <w:pStyle w:val="2"/>
+        <w:bidi w:val="0"/>
+        <w:rPr>
+          <w:rFonts w:hint="eastAsia"/>
+          <w:lang w:val="en-US" w:eastAsia="zh-CN"/>
+        </w:rPr>
+      </w:pPr>
+      <w:r>
+        <w:rPr>
+          <w:rFonts w:hint="eastAsia"/>
+          <w:lang w:val="en-US" w:eastAsia="zh-CN"/>
+        </w:rPr>
+        <w:t>统一语言</w:t>
+      </w:r>
+    </w:p>
+    <w:p>
+      <w:pPr>
+        <w:rPr>
+          <w:rFonts w:hint="eastAsia"/>
+          <w:lang w:val="en-US" w:eastAsia="zh-CN"/>
+        </w:rPr>
+      </w:pPr>
+      <w:r>
+        <w:rPr>
+          <w:rFonts w:hint="eastAsia"/>
+          <w:lang w:val="en-US" w:eastAsia="zh-CN"/>
+        </w:rPr>
+        <w:t>一个团队使用一种语言，如果同一个对象表述为不同的名称，那这两个不同名称属于两个不同的子域。</w:t>
+      </w:r>
+    </w:p>
+    <w:p>
+      <w:pPr>
+        <w:rPr>
+          <w:rFonts w:hint="eastAsia"/>
+          <w:lang w:val="en-US" w:eastAsia="zh-CN"/>
+        </w:rPr>
+      </w:pPr>
+    </w:p>
+    <w:p>
+      <w:pPr>
+        <w:pStyle w:val="2"/>
+        <w:bidi w:val="0"/>
+        <w:rPr>
+          <w:rFonts w:hint="eastAsia"/>
+          <w:lang w:val="en-US" w:eastAsia="zh-CN"/>
+        </w:rPr>
+      </w:pPr>
+      <w:r>
+        <w:rPr>
+          <w:rFonts w:hint="eastAsia"/>
+          <w:lang w:val="en-US" w:eastAsia="zh-CN"/>
+        </w:rPr>
+        <w:t>分层与架构</w:t>
+      </w:r>
+    </w:p>
+    <w:p>
+      <w:pPr>
+        <w:rPr>
+          <w:rFonts w:ascii="宋体" w:hAnsi="宋体" w:eastAsia="宋体" w:cs="宋体"/>
+          <w:sz w:val="24"/>
+          <w:szCs w:val="24"/>
+        </w:rPr>
+      </w:pPr>
+      <w:r>
+        <w:rPr>
+          <w:rFonts w:ascii="宋体" w:hAnsi="宋体" w:eastAsia="宋体" w:cs="宋体"/>
+          <w:sz w:val="24"/>
+          <w:szCs w:val="24"/>
+        </w:rPr>
+        <w:drawing>
+          <wp:inline distT="0" distB="0" distL="114300" distR="114300">
+            <wp:extent cx="3733800" cy="4514850"/>
+            <wp:effectExtent l="0" t="0" r="0" b="0"/>
+            <wp:docPr id="2" name="图片 1" descr="IMG_256"/>
+            <wp:cNvGraphicFramePr>
+              <a:graphicFrameLocks xmlns:a="http://schemas.openxmlformats.org/drawingml/2006/main" noChangeAspect="1"/>
+            </wp:cNvGraphicFramePr>
+            <a:graphic xmlns:a="http://schemas.openxmlformats.org/drawingml/2006/main">
+              <a:graphicData uri="http://schemas.openxmlformats.org/drawingml/2006/picture">
+                <pic:pic xmlns:pic="http://schemas.openxmlformats.org/drawingml/2006/picture">
+                  <pic:nvPicPr>
+                    <pic:cNvPr id="2" name="图片 1" descr="IMG_256"/>
+                    <pic:cNvPicPr>
+                      <a:picLocks noChangeAspect="1"/>
+                    </pic:cNvPicPr>
+                  </pic:nvPicPr>
+                  <pic:blipFill>
+                    <a:blip r:embed="rId5"/>
+                    <a:stretch>
+                      <a:fillRect/>
+                    </a:stretch>
+                  </pic:blipFill>
+                  <pic:spPr>
+                    <a:xfrm>
+                      <a:off x="0" y="0"/>
+                      <a:ext cx="3733800" cy="4514850"/>
+                    </a:xfrm>
+                    <a:prstGeom prst="rect">
+                      <a:avLst/>
+                    </a:prstGeom>
+                    <a:noFill/>
+                    <a:ln w="9525">
+                      <a:noFill/>
+                    </a:ln>
+                  </pic:spPr>
+                </pic:pic>
+              </a:graphicData>
+            </a:graphic>
+          </wp:inline>
+        </w:drawing>
+      </w:r>
+    </w:p>
+    <w:p>
+      <w:pPr>
+        <w:rPr>
+          <w:rFonts w:ascii="宋体" w:hAnsi="宋体" w:eastAsia="宋体" w:cs="宋体"/>
+          <w:sz w:val="24"/>
+          <w:szCs w:val="24"/>
+        </w:rPr>
+      </w:pPr>
+    </w:p>
+    <w:p>
+      <w:pPr>
+        <w:rPr>
+          <w:rFonts w:ascii="宋体" w:hAnsi="宋体" w:eastAsia="宋体" w:cs="宋体"/>
+          <w:sz w:val="24"/>
+          <w:szCs w:val="24"/>
+        </w:rPr>
+      </w:pPr>
+    </w:p>
+    <w:p>
+      <w:pPr>
+        <w:rPr>
+          <w:rFonts w:ascii="宋体" w:hAnsi="宋体" w:eastAsia="宋体" w:cs="宋体"/>
+          <w:sz w:val="24"/>
+          <w:szCs w:val="24"/>
+        </w:rPr>
+      </w:pPr>
+    </w:p>
+    <w:p>
+      <w:pPr>
+        <w:rPr>
+          <w:rFonts w:hint="default" w:ascii="宋体" w:hAnsi="宋体" w:eastAsia="宋体" w:cs="宋体"/>
+          <w:sz w:val="24"/>
+          <w:szCs w:val="24"/>
+          <w:lang w:val="en-US" w:eastAsia="zh-CN"/>
+        </w:rPr>
+      </w:pPr>
+    </w:p>
+    <w:p>
+      <w:pPr>
+        <w:rPr>
+          <w:rFonts w:hint="default" w:eastAsiaTheme="minorEastAsia"/>
+          <w:lang w:val="en-US" w:eastAsia="zh-CN"/>
+        </w:rPr>
+      </w:pPr>
+      <w:r>
+        <w:rPr>
+          <w:rFonts w:hint="eastAsia"/>
+          <w:lang w:val="en-US" w:eastAsia="zh-CN"/>
+        </w:rPr>
+        <w:t>用户接口</w:t>
+      </w:r>
+    </w:p>
+    <w:p>
+      <w:pPr>
+        <w:rPr>
+          <w:rFonts w:hint="eastAsia"/>
+          <w:lang w:val="en-US" w:eastAsia="zh-CN"/>
+        </w:rPr>
+      </w:pPr>
+      <w:r>
+        <w:rPr>
+          <w:rFonts w:hint="eastAsia"/>
+          <w:lang w:val="en-US" w:eastAsia="zh-CN"/>
+        </w:rPr>
+        <w:t>领域层</w:t>
+      </w:r>
+    </w:p>
+    <w:p>
+      <w:pPr>
+        <w:rPr>
+          <w:rFonts w:hint="eastAsia"/>
+          <w:lang w:val="en-US" w:eastAsia="zh-CN"/>
+        </w:rPr>
+      </w:pPr>
+      <w:r>
+        <w:rPr>
+          <w:rFonts w:hint="eastAsia"/>
+          <w:lang w:val="en-US" w:eastAsia="zh-CN"/>
+        </w:rPr>
+        <w:t>防腐层</w:t>
+      </w:r>
+    </w:p>
+    <w:p>
+      <w:pPr>
+        <w:rPr>
+          <w:rFonts w:hint="eastAsia"/>
+          <w:lang w:val="en-US" w:eastAsia="zh-CN"/>
+        </w:rPr>
+      </w:pPr>
+      <w:r>
+        <w:rPr>
+          <w:rFonts w:hint="eastAsia"/>
+          <w:lang w:val="en-US" w:eastAsia="zh-CN"/>
+        </w:rPr>
+        <w:t>应用层</w:t>
+      </w:r>
+    </w:p>
+    <w:p>
+      <w:pPr>
+        <w:rPr>
+          <w:rFonts w:hint="eastAsia"/>
+          <w:lang w:val="en-US" w:eastAsia="zh-CN"/>
+        </w:rPr>
+      </w:pPr>
+      <w:r>
+        <w:rPr>
+          <w:rFonts w:hint="eastAsia"/>
+          <w:lang w:val="en-US" w:eastAsia="zh-CN"/>
+        </w:rPr>
+        <w:t>基础设施层</w:t>
+      </w:r>
+    </w:p>
+    <w:p>
+      <w:pPr>
+        <w:rPr>
+          <w:rFonts w:hint="eastAsia" w:eastAsiaTheme="minorEastAsia"/>
+          <w:lang w:val="en-US" w:eastAsia="zh-CN"/>
+        </w:rPr>
+      </w:pPr>
+    </w:p>
+    <w:p>
+      <w:pPr>
+        <w:rPr>
+          <w:rFonts w:hint="eastAsia" w:eastAsiaTheme="minorEastAsia"/>
+          <w:lang w:val="en-US" w:eastAsia="zh-CN"/>
+        </w:rPr>
+      </w:pPr>
+    </w:p>
+    <w:p>
+      <w:pPr>
+        <w:rPr>
+          <w:rFonts w:hint="eastAsia"/>
+          <w:lang w:val="en-US" w:eastAsia="zh-CN"/>
+        </w:rPr>
+      </w:pPr>
+      <w:r>
+        <w:rPr>
+          <w:rFonts w:hint="default"/>
+          <w:lang w:val="en-US" w:eastAsia="zh-CN"/>
+        </w:rPr>
+        <w:t>clean</w:t>
+      </w:r>
+      <w:r>
+        <w:rPr>
+          <w:rFonts w:hint="eastAsia"/>
+          <w:lang w:val="en-US" w:eastAsia="zh-CN"/>
+        </w:rPr>
+        <w:t>架构</w:t>
+      </w:r>
+    </w:p>
+    <w:p>
+      <w:pPr>
+        <w:rPr>
+          <w:rFonts w:hint="eastAsia"/>
+          <w:lang w:val="en-US" w:eastAsia="zh-CN"/>
+        </w:rPr>
+      </w:pPr>
+      <w:r>
+        <w:rPr>
+          <w:rFonts w:hint="eastAsia"/>
+          <w:lang w:val="en-US" w:eastAsia="zh-CN"/>
+        </w:rPr>
+        <w:t>六边形架构</w:t>
+      </w:r>
+    </w:p>
+    <w:p>
+      <w:pPr>
+        <w:rPr>
+          <w:rFonts w:hint="eastAsia"/>
+          <w:lang w:val="en-US" w:eastAsia="zh-CN"/>
+        </w:rPr>
+      </w:pPr>
+    </w:p>
+    <w:p>
+      <w:pPr>
+        <w:rPr>
+          <w:rFonts w:hint="eastAsia"/>
+          <w:lang w:val="en-US" w:eastAsia="zh-CN"/>
+        </w:rPr>
+      </w:pPr>
+    </w:p>
+    <w:p>
+      <w:pPr>
+        <w:rPr>
+          <w:rFonts w:hint="eastAsia"/>
+          <w:lang w:val="en-US" w:eastAsia="zh-CN"/>
+        </w:rPr>
+      </w:pPr>
+    </w:p>
+    <w:p>
+      <w:pPr>
+        <w:rPr>
+          <w:rFonts w:hint="default"/>
+          <w:lang w:val="en-US" w:eastAsia="zh-CN"/>
+        </w:rPr>
+      </w:pPr>
+      <w:r>
+        <w:rPr>
+          <w:rFonts w:hint="default"/>
+          <w:lang w:val="en-US" w:eastAsia="zh-CN"/>
+        </w:rPr>
+        <w:t>*用户界面层（或表示层）负责向用户显示信息和解释用户指令</w:t>
+      </w:r>
+    </w:p>
+    <w:p>
+      <w:pPr>
+        <w:rPr>
+          <w:rFonts w:hint="default"/>
+          <w:lang w:val="en-US" w:eastAsia="zh-CN"/>
+        </w:rPr>
+      </w:pPr>
+      <w:r>
+        <w:rPr>
+          <w:rFonts w:hint="default"/>
+          <w:lang w:val="en-US" w:eastAsia="zh-CN"/>
+        </w:rPr>
+        <w:t>这里的用户可以是另一个计算机系统，不一定是使用用户界面的人</w:t>
+      </w:r>
+    </w:p>
+    <w:p>
+      <w:pPr>
+        <w:rPr>
+          <w:rFonts w:hint="default"/>
+          <w:lang w:val="en-US" w:eastAsia="zh-CN"/>
+        </w:rPr>
+      </w:pPr>
+      <w:r>
+        <w:rPr>
+          <w:rFonts w:hint="default"/>
+          <w:lang w:val="en-US" w:eastAsia="zh-CN"/>
+        </w:rPr>
+        <w:t>*应用层 定义软件要完成的任务，并且指挥表达领域概念的对象来解决问题。</w:t>
+      </w:r>
+    </w:p>
+    <w:p>
+      <w:pPr>
+        <w:rPr>
+          <w:rFonts w:hint="default"/>
+          <w:lang w:val="en-US" w:eastAsia="zh-CN"/>
+        </w:rPr>
+      </w:pPr>
+      <w:r>
+        <w:rPr>
+          <w:rFonts w:hint="default"/>
+          <w:lang w:val="en-US" w:eastAsia="zh-CN"/>
+        </w:rPr>
+        <w:t>这一层所负责的工作对业务来说意义重大，</w:t>
+      </w:r>
+    </w:p>
+    <w:p>
+      <w:pPr>
+        <w:rPr>
+          <w:rFonts w:hint="default"/>
+          <w:lang w:val="en-US" w:eastAsia="zh-CN"/>
+        </w:rPr>
+      </w:pPr>
+      <w:r>
+        <w:rPr>
+          <w:rFonts w:hint="default"/>
+          <w:lang w:val="en-US" w:eastAsia="zh-CN"/>
+        </w:rPr>
+        <w:t>也是与其他系统的应用层进行交互的必要渠道。</w:t>
+      </w:r>
+    </w:p>
+    <w:p>
+      <w:pPr>
+        <w:rPr>
+          <w:rFonts w:hint="default"/>
+          <w:lang w:val="en-US" w:eastAsia="zh-CN"/>
+        </w:rPr>
+      </w:pPr>
+      <w:r>
+        <w:rPr>
+          <w:rFonts w:hint="default"/>
+          <w:lang w:val="en-US" w:eastAsia="zh-CN"/>
+        </w:rPr>
+        <w:t>应用层要尽量简单，不包含业务规则或者知识，只为下一层中的领域对象协调任务，</w:t>
+      </w:r>
+    </w:p>
+    <w:p>
+      <w:pPr>
+        <w:rPr>
+          <w:rFonts w:hint="default"/>
+          <w:lang w:val="en-US" w:eastAsia="zh-CN"/>
+        </w:rPr>
+      </w:pPr>
+      <w:r>
+        <w:rPr>
+          <w:rFonts w:hint="default"/>
+          <w:lang w:val="en-US" w:eastAsia="zh-CN"/>
+        </w:rPr>
+        <w:t>分配工作使他们互相协作。它没有反映业务情况的状态，但可以具有另外一种状态，</w:t>
+      </w:r>
+    </w:p>
+    <w:p>
+      <w:pPr>
+        <w:rPr>
+          <w:rFonts w:hint="default"/>
+          <w:lang w:val="en-US" w:eastAsia="zh-CN"/>
+        </w:rPr>
+      </w:pPr>
+      <w:r>
+        <w:rPr>
+          <w:rFonts w:hint="default"/>
+          <w:lang w:val="en-US" w:eastAsia="zh-CN"/>
+        </w:rPr>
+        <w:t>为用户或程序显示某个任务的进度</w:t>
+      </w:r>
+    </w:p>
+    <w:p>
+      <w:pPr>
+        <w:rPr>
+          <w:rFonts w:hint="default"/>
+          <w:lang w:val="en-US" w:eastAsia="zh-CN"/>
+        </w:rPr>
+      </w:pPr>
+      <w:r>
+        <w:rPr>
+          <w:rFonts w:hint="default"/>
+          <w:lang w:val="en-US" w:eastAsia="zh-CN"/>
+        </w:rPr>
+        <w:t>*领域层（或模型层） 负责表达业务概念，业务状态信息以及业务规则。</w:t>
+      </w:r>
+    </w:p>
+    <w:p>
+      <w:pPr>
+        <w:rPr>
+          <w:rFonts w:hint="default"/>
+          <w:lang w:val="en-US" w:eastAsia="zh-CN"/>
+        </w:rPr>
+      </w:pPr>
+      <w:r>
+        <w:rPr>
+          <w:rFonts w:hint="default"/>
+          <w:lang w:val="en-US" w:eastAsia="zh-CN"/>
+        </w:rPr>
+        <w:t>尽管保存业务状态的技术细节是由基础设施层实现的，</w:t>
+      </w:r>
+    </w:p>
+    <w:p>
+      <w:pPr>
+        <w:rPr>
+          <w:rFonts w:hint="default"/>
+          <w:lang w:val="en-US" w:eastAsia="zh-CN"/>
+        </w:rPr>
+      </w:pPr>
+      <w:r>
+        <w:rPr>
+          <w:rFonts w:hint="default"/>
+          <w:lang w:val="en-US" w:eastAsia="zh-CN"/>
+        </w:rPr>
+        <w:t>但是反映业务情况的状态是由本层控制并且使用的。</w:t>
+      </w:r>
+    </w:p>
+    <w:p>
+      <w:pPr>
+        <w:rPr>
+          <w:rFonts w:hint="default"/>
+          <w:lang w:val="en-US" w:eastAsia="zh-CN"/>
+        </w:rPr>
+      </w:pPr>
+      <w:r>
+        <w:rPr>
+          <w:rFonts w:hint="default"/>
+          <w:lang w:val="en-US" w:eastAsia="zh-CN"/>
+        </w:rPr>
+        <w:t>领域层是业务软件的核心</w:t>
+      </w:r>
+    </w:p>
+    <w:p>
+      <w:pPr>
+        <w:rPr>
+          <w:rFonts w:hint="default"/>
+          <w:lang w:val="en-US" w:eastAsia="zh-CN"/>
+        </w:rPr>
+      </w:pPr>
+      <w:r>
+        <w:rPr>
+          <w:rFonts w:hint="default"/>
+          <w:lang w:val="en-US" w:eastAsia="zh-CN"/>
+        </w:rPr>
+        <w:t>*基础设施层 为上面各层提供通用的技术能力：为应用层传递消息，</w:t>
+      </w:r>
+    </w:p>
+    <w:p>
+      <w:pPr>
+        <w:rPr>
+          <w:rFonts w:hint="default"/>
+          <w:lang w:val="en-US" w:eastAsia="zh-CN"/>
+        </w:rPr>
+      </w:pPr>
+      <w:r>
+        <w:rPr>
+          <w:rFonts w:hint="default"/>
+          <w:lang w:val="en-US" w:eastAsia="zh-CN"/>
+        </w:rPr>
+        <w:t>为领域层提供持久化机制，</w:t>
+      </w:r>
+    </w:p>
+    <w:p>
+      <w:pPr>
+        <w:rPr>
+          <w:rFonts w:hint="default"/>
+          <w:lang w:val="en-US" w:eastAsia="zh-CN"/>
+        </w:rPr>
+      </w:pPr>
+      <w:r>
+        <w:rPr>
+          <w:rFonts w:hint="default"/>
+          <w:lang w:val="en-US" w:eastAsia="zh-CN"/>
+        </w:rPr>
+        <w:t>为用户界面层绘制屏幕组件，等等。</w:t>
+      </w:r>
+    </w:p>
+    <w:p>
+      <w:pPr>
+        <w:rPr>
+          <w:rFonts w:hint="default"/>
+          <w:lang w:val="en-US" w:eastAsia="zh-CN"/>
+        </w:rPr>
+      </w:pPr>
+      <w:r>
+        <w:rPr>
+          <w:rFonts w:hint="default"/>
+          <w:lang w:val="en-US" w:eastAsia="zh-CN"/>
+        </w:rPr>
+        <w:t>基础设施层还能够通过架构框架来支持4个层次间的交互模式</w:t>
+      </w:r>
       <w:bookmarkStart w:id="0" w:name="_GoBack"/>
       <w:bookmarkEnd w:id="0"/>
     </w:p>
-    <w:p/>
-    <w:p>
-      <w:pPr>
-        <w:pStyle w:val="2"/>
-        <w:bidi w:val="0"/>
-        <w:rPr>
-          <w:rFonts w:hint="eastAsia"/>
-          <w:lang w:val="en-US" w:eastAsia="zh-CN"/>
-        </w:rPr>
-      </w:pPr>
-      <w:r>
-        <w:rPr>
-          <w:rFonts w:hint="eastAsia"/>
-          <w:lang w:val="en-US" w:eastAsia="zh-CN"/>
-        </w:rPr>
-        <w:t>核心域</w:t>
-      </w:r>
-    </w:p>
-    <w:p>
-      <w:pPr>
-        <w:pStyle w:val="2"/>
-        <w:bidi w:val="0"/>
-        <w:rPr>
-          <w:rFonts w:hint="eastAsia" w:eastAsia="黑体"/>
-          <w:lang w:val="en-US" w:eastAsia="zh-CN"/>
-        </w:rPr>
-      </w:pPr>
-      <w:r>
-        <w:rPr>
-          <w:rFonts w:hint="eastAsia"/>
-          <w:lang w:val="en-US" w:eastAsia="zh-CN"/>
-        </w:rPr>
-        <w:t>通用域</w:t>
-      </w:r>
-    </w:p>
-    <w:p>
-      <w:pPr>
-        <w:pStyle w:val="2"/>
-        <w:bidi w:val="0"/>
-        <w:rPr>
-          <w:rFonts w:hint="default"/>
-          <w:lang w:val="en-US" w:eastAsia="zh-CN"/>
-        </w:rPr>
-      </w:pPr>
-      <w:r>
-        <w:rPr>
-          <w:rFonts w:hint="eastAsia"/>
-          <w:lang w:val="en-US" w:eastAsia="zh-CN"/>
-        </w:rPr>
-        <w:t>支撑域</w:t>
-      </w:r>
-    </w:p>
-    <w:p/>
-    <w:p/>
-    <w:p>
-      <w:pPr>
-        <w:pStyle w:val="2"/>
-        <w:bidi w:val="0"/>
-        <w:rPr>
-          <w:rFonts w:hint="eastAsia"/>
-          <w:lang w:val="en-US" w:eastAsia="zh-CN"/>
-        </w:rPr>
-      </w:pPr>
-      <w:r>
-        <w:rPr>
-          <w:rFonts w:hint="eastAsia"/>
-          <w:lang w:val="en-US" w:eastAsia="zh-CN"/>
-        </w:rPr>
-        <w:t>统一语言</w:t>
-      </w:r>
-    </w:p>
-    <w:p>
-      <w:pPr>
-        <w:rPr>
-          <w:rFonts w:hint="eastAsia"/>
-          <w:lang w:val="en-US" w:eastAsia="zh-CN"/>
-        </w:rPr>
-      </w:pPr>
-      <w:r>
-        <w:rPr>
-          <w:rFonts w:hint="eastAsia"/>
-          <w:lang w:val="en-US" w:eastAsia="zh-CN"/>
-        </w:rPr>
-        <w:t>一个团队使用一种语言，如果同一个对象表述为不同的名称，那这两个不同名称属于两个不同的子域。</w:t>
-      </w:r>
-    </w:p>
-    <w:p>
-      <w:pPr>
-        <w:rPr>
-          <w:rFonts w:hint="eastAsia"/>
+    <w:p>
+      <w:pPr>
+        <w:rPr>
+          <w:rFonts w:hint="default"/>
+          <w:lang w:val="en-US" w:eastAsia="zh-CN"/>
+        </w:rPr>
+      </w:pPr>
+    </w:p>
+    <w:p>
+      <w:pPr>
+        <w:rPr>
+          <w:rFonts w:hint="default"/>
+          <w:lang w:val="en-US" w:eastAsia="zh-CN"/>
+        </w:rPr>
+      </w:pPr>
+    </w:p>
+    <w:p>
+      <w:pPr>
+        <w:rPr>
+          <w:rFonts w:hint="default"/>
           <w:lang w:val="en-US" w:eastAsia="zh-CN"/>
         </w:rPr>
       </w:pPr>
@@ -992,7 +1519,7 @@
   <w:docDefaults>
     <w:rPrDefault>
       <w:rPr>
-        <w:rFonts w:asciiTheme="minorHAnsi" w:hAnsiTheme="minorHAnsi" w:eastAsiaTheme="minorEastAsia" w:cstheme="minorBidi"/>
+        <w:rFonts w:ascii="Times New Roman" w:hAnsi="Times New Roman" w:eastAsia="宋体" w:cs="Times New Roman"/>
       </w:rPr>
     </w:rPrDefault>
   </w:docDefaults>
@@ -1100,7 +1627,7 @@
     <w:lsdException w:unhideWhenUsed="0" w:uiPriority="0" w:semiHidden="0" w:name="HTML Sample"/>
     <w:lsdException w:unhideWhenUsed="0" w:uiPriority="0" w:semiHidden="0" w:name="HTML Typewriter"/>
     <w:lsdException w:unhideWhenUsed="0" w:uiPriority="0" w:semiHidden="0" w:name="HTML Variable"/>
-    <w:lsdException w:unhideWhenUsed="0" w:uiPriority="0" w:name="Normal Table"/>
+    <w:lsdException w:qFormat="1" w:unhideWhenUsed="0" w:uiPriority="0" w:name="Normal Table"/>
     <w:lsdException w:unhideWhenUsed="0" w:uiPriority="0" w:semiHidden="0" w:name="annotation subject"/>
     <w:lsdException w:unhideWhenUsed="0" w:uiPriority="0" w:semiHidden="0" w:name="Table Simple 1"/>
     <w:lsdException w:unhideWhenUsed="0" w:uiPriority="0" w:semiHidden="0" w:name="Table Simple 2"/>
@@ -1289,6 +1816,7 @@
   <w:style w:type="table" w:default="1" w:styleId="3">
     <w:name w:val="Normal Table"/>
     <w:semiHidden/>
+    <w:qFormat/>
     <w:uiPriority w:val="0"/>
     <w:tblPr>
       <w:tblCellMar>

</xml_diff>